<commit_message>
Addd Emailing Code and Favicon Code
</commit_message>
<xml_diff>
--- a/PyAutoMail/IntermediateFiles/new_main.docx
+++ b/PyAutoMail/IntermediateFiles/new_main.docx
@@ -264,7 +264,7 @@
           <w:szCs w:val="22"/>
           <w:lang w:val="en-IN"/>
         </w:rPr>
-        <w:t>Coronavirus Scale : 11.67 %</w:t>
+        <w:t>Coronavirus Scale : 91.53 %</w:t>
       </w:r>
     </w:p>
     <w:p>
@@ -286,7 +286,7 @@
           <w:szCs w:val="22"/>
           <w:lang w:val="en-IN"/>
         </w:rPr>
-        <w:t>Automated Tests : Passed Successfully</w:t>
+        <w:t>Automated Tests : Failed</w:t>
       </w:r>
     </w:p>
     <w:p>
@@ -308,7 +308,7 @@
           <w:szCs w:val="22"/>
           <w:lang w:val="en-IN"/>
         </w:rPr>
-        <w:t>Manual Tests : Passed with Considerations</w:t>
+        <w:t>Manual Tests : Failed, Found COVID Positive</w:t>
       </w:r>
     </w:p>
     <w:p>
@@ -330,7 +330,7 @@
           <w:szCs w:val="22"/>
           <w:lang w:val="en-IN"/>
         </w:rPr>
-        <w:t>Comments : Fit for Travel</w:t>
+        <w:t>Comments : Unfit for Travel</w:t>
       </w:r>
     </w:p>
     <w:p>
@@ -406,7 +406,7 @@
           <w:szCs w:val="18"/>
           <w:lang w:val="en-IN"/>
         </w:rPr>
-        <w:t>Generated : 22.06.2020 5:30GMT</w:t>
+        <w:t>Generated : 19.04.2020 3:30GMT</w:t>
       </w:r>
     </w:p>
     <w:p>

</xml_diff>